<commit_message>
y2s2: Week 8 release 1.1
</commit_message>
<xml_diff>
--- a/y2s2/csa/mid-term tips.docx
+++ b/y2s2/csa/mid-term tips.docx
@@ -3,17 +3,608 @@
 <w:document xmlns:wpc="http://schemas.microsoft.com/office/word/2010/wordprocessingCanvas" xmlns:cx="http://schemas.microsoft.com/office/drawing/2014/chartex" xmlns:cx1="http://schemas.microsoft.com/office/drawing/2015/9/8/chartex" xmlns:cx2="http://schemas.microsoft.com/office/drawing/2015/10/21/chartex" xmlns:cx3="http://schemas.microsoft.com/office/drawing/2016/5/9/chartex" xmlns:cx4="http://schemas.microsoft.com/office/drawing/2016/5/10/chartex" xmlns:cx5="http://schemas.microsoft.com/office/drawing/2016/5/11/chartex" xmlns:cx6="http://schemas.microsoft.com/office/drawing/2016/5/12/chartex" xmlns:cx7="http://schemas.microsoft.com/office/drawing/2016/5/13/chartex" xmlns:cx8="http://schemas.microsoft.com/office/drawing/2016/5/14/chartex" xmlns:mc="http://schemas.openxmlformats.org/markup-compatibility/2006" xmlns:aink="http://schemas.microsoft.com/office/drawing/2016/ink" xmlns:am3d="http://schemas.microsoft.com/office/drawing/2017/model3d" xmlns:o="urn:schemas-microsoft-com:office:office" xmlns:r="http://schemas.openxmlformats.org/officeDocument/2006/relationships" xmlns:m="http://schemas.openxmlformats.org/officeDocument/2006/math" xmlns:v="urn:schemas-microsoft-com:vml" xmlns:wp14="http://schemas.microsoft.com/office/word/2010/wordprocessingDrawing" xmlns:wp="http://schemas.openxmlformats.org/drawingml/2006/wordprocessingDrawing" xmlns:w10="urn:schemas-microsoft-com:office:word" xmlns:w="http://schemas.openxmlformats.org/wordprocessingml/2006/main" xmlns:w14="http://schemas.microsoft.com/office/word/2010/wordml" xmlns:w15="http://schemas.microsoft.com/office/word/2012/wordml" xmlns:w16cid="http://schemas.microsoft.com/office/word/2016/wordml/cid" xmlns:w16se="http://schemas.microsoft.com/office/word/2015/wordml/symex" xmlns:wpg="http://schemas.microsoft.com/office/word/2010/wordprocessingGroup" xmlns:wpi="http://schemas.microsoft.com/office/word/2010/wordprocessingInk" xmlns:wne="http://schemas.microsoft.com/office/word/2006/wordml" xmlns:wps="http://schemas.microsoft.com/office/word/2010/wordprocessingShape" mc:Ignorable="w14 w15 w16se w16cid wp14">
   <w:body>
     <w:p>
-      <w:r>
-        <w:t>C1,2,4,5</w:t>
-      </w:r>
-    </w:p>
+      <w:pPr>
+        <w:pStyle w:val="Title"/>
+      </w:pPr>
+      <w:r>
+        <w:t>Mid-Term Tips</w:t>
+      </w:r>
+    </w:p>
+    <w:p>
+      <w:pPr>
+        <w:pStyle w:val="Heading1"/>
+      </w:pPr>
+      <w:r>
+        <w:t>General</w:t>
+      </w:r>
+    </w:p>
+    <w:p>
+      <w:pPr>
+        <w:pStyle w:val="ListParagraph"/>
+        <w:numPr>
+          <w:ilvl w:val="0"/>
+          <w:numId w:val="3"/>
+        </w:numPr>
+      </w:pPr>
+      <w:r>
+        <w:t>C1,2,4</w:t>
+      </w:r>
+      <w:r>
+        <w:t>,5</w:t>
+      </w:r>
+      <w:r>
+        <w:t xml:space="preserve"> (3 is NOT coming out)</w:t>
+      </w:r>
+    </w:p>
+    <w:p>
+      <w:pPr>
+        <w:pStyle w:val="ListParagraph"/>
+        <w:numPr>
+          <w:ilvl w:val="0"/>
+          <w:numId w:val="3"/>
+        </w:numPr>
+      </w:pPr>
+      <w:r>
+        <w:t xml:space="preserve">Set by Mr.Loh, great teacher = great questions = we GG, so please </w:t>
+      </w:r>
+      <w:r>
+        <w:rPr>
+          <w:b/>
+        </w:rPr>
+        <w:t>prepare like no tomorrow</w:t>
+      </w:r>
+    </w:p>
+    <w:p>
+      <w:pPr>
+        <w:pStyle w:val="ListParagraph"/>
+        <w:numPr>
+          <w:ilvl w:val="0"/>
+          <w:numId w:val="3"/>
+        </w:numPr>
+      </w:pPr>
+      <w:r>
+        <w:t xml:space="preserve">Tips enough to pass, GitHub notes prepare you for </w:t>
+      </w:r>
+      <w:r>
+        <w:t>A-</w:t>
+      </w:r>
+      <w:r>
+        <w:t xml:space="preserve"> and above, your own notes prepare you for</w:t>
+      </w:r>
+      <w:r>
+        <w:t xml:space="preserve"> A</w:t>
+      </w:r>
+      <w:r>
+        <w:t>. 100 marks, pray to god.</w:t>
+      </w:r>
+    </w:p>
+    <w:p>
+      <w:pPr>
+        <w:pStyle w:val="Heading1"/>
+      </w:pPr>
+      <w:r>
+        <w:t xml:space="preserve">Theory </w:t>
+      </w:r>
+    </w:p>
+    <w:p>
+      <w:pPr>
+        <w:pStyle w:val="ListParagraph"/>
+        <w:numPr>
+          <w:ilvl w:val="0"/>
+          <w:numId w:val="3"/>
+        </w:numPr>
+      </w:pPr>
+      <w:r>
+        <w:t>C1: Definition of Bit</w:t>
+      </w:r>
+    </w:p>
+    <w:p>
+      <w:pPr>
+        <w:pStyle w:val="ListParagraph"/>
+        <w:numPr>
+          <w:ilvl w:val="0"/>
+          <w:numId w:val="3"/>
+        </w:numPr>
+      </w:pPr>
+      <w:r>
+        <w:t>C2: Conventional vs BCD</w:t>
+      </w:r>
+    </w:p>
+    <w:p>
+      <w:pPr>
+        <w:pStyle w:val="ListParagraph"/>
+        <w:numPr>
+          <w:ilvl w:val="0"/>
+          <w:numId w:val="3"/>
+        </w:numPr>
+      </w:pPr>
+      <w:r>
+        <w:t>C4: 3 components of CPU, Volatile vs non-volatile memory, 3 types of buses</w:t>
+      </w:r>
+      <w:r>
+        <w:t xml:space="preserve"> lines</w:t>
+      </w:r>
+      <w:r>
+        <w:t>,</w:t>
+      </w:r>
+      <w:r>
+        <w:t xml:space="preserve"> </w:t>
+      </w:r>
+      <w:r>
+        <w:t>3 types of registers. Machine cycle. CISC &amp; RISC, Advantages.</w:t>
+      </w:r>
+    </w:p>
+    <w:p>
+      <w:pPr>
+        <w:pStyle w:val="ListParagraph"/>
+        <w:numPr>
+          <w:ilvl w:val="0"/>
+          <w:numId w:val="3"/>
+        </w:numPr>
+      </w:pPr>
+      <w:r>
+        <w:t>C5: All the debug commands functions</w:t>
+      </w:r>
+      <w:r>
+        <w:t xml:space="preserve"> &amp; </w:t>
+      </w:r>
+      <w:r>
+        <w:t>parameters</w:t>
+      </w:r>
+      <w:r>
+        <w:t>:</w:t>
+      </w:r>
+    </w:p>
+    <w:p>
+      <w:pPr>
+        <w:pStyle w:val="ListParagraph"/>
+        <w:numPr>
+          <w:ilvl w:val="1"/>
+          <w:numId w:val="3"/>
+        </w:numPr>
+      </w:pPr>
+      <w:r>
+        <w:t>A</w:t>
+      </w:r>
+    </w:p>
+    <w:p>
+      <w:pPr>
+        <w:pStyle w:val="ListParagraph"/>
+        <w:numPr>
+          <w:ilvl w:val="1"/>
+          <w:numId w:val="3"/>
+        </w:numPr>
+      </w:pPr>
+      <w:r>
+        <w:t>U</w:t>
+      </w:r>
+    </w:p>
+    <w:p>
+      <w:pPr>
+        <w:pStyle w:val="ListParagraph"/>
+        <w:numPr>
+          <w:ilvl w:val="1"/>
+          <w:numId w:val="3"/>
+        </w:numPr>
+      </w:pPr>
+      <w:r>
+        <w:t>R</w:t>
+      </w:r>
+    </w:p>
+    <w:p>
+      <w:pPr>
+        <w:pStyle w:val="ListParagraph"/>
+        <w:numPr>
+          <w:ilvl w:val="1"/>
+          <w:numId w:val="3"/>
+        </w:numPr>
+      </w:pPr>
+      <w:r>
+        <w:t>D</w:t>
+      </w:r>
+    </w:p>
+    <w:p>
+      <w:pPr>
+        <w:pStyle w:val="ListParagraph"/>
+        <w:numPr>
+          <w:ilvl w:val="1"/>
+          <w:numId w:val="3"/>
+        </w:numPr>
+      </w:pPr>
+      <w:r>
+        <w:t>E</w:t>
+      </w:r>
+    </w:p>
+    <w:p>
+      <w:pPr>
+        <w:pStyle w:val="ListParagraph"/>
+        <w:numPr>
+          <w:ilvl w:val="1"/>
+          <w:numId w:val="3"/>
+        </w:numPr>
+      </w:pPr>
+      <w:r>
+        <w:t>T</w:t>
+      </w:r>
+    </w:p>
+    <w:p>
+      <w:pPr>
+        <w:pStyle w:val="ListParagraph"/>
+        <w:numPr>
+          <w:ilvl w:val="1"/>
+          <w:numId w:val="3"/>
+        </w:numPr>
+      </w:pPr>
+      <w:r>
+        <w:t>P</w:t>
+      </w:r>
+    </w:p>
+    <w:p>
+      <w:pPr>
+        <w:pStyle w:val="ListParagraph"/>
+        <w:numPr>
+          <w:ilvl w:val="1"/>
+          <w:numId w:val="3"/>
+        </w:numPr>
+      </w:pPr>
+      <w:r>
+        <w:t>Q</w:t>
+      </w:r>
+    </w:p>
+    <w:p>
+      <w:pPr>
+        <w:pStyle w:val="ListParagraph"/>
+        <w:numPr>
+          <w:ilvl w:val="1"/>
+          <w:numId w:val="3"/>
+        </w:numPr>
+      </w:pPr>
+      <w:r>
+        <w:t>H</w:t>
+      </w:r>
+    </w:p>
+    <w:p>
+      <w:pPr>
+        <w:pStyle w:val="ListParagraph"/>
+        <w:numPr>
+          <w:ilvl w:val="1"/>
+          <w:numId w:val="3"/>
+        </w:numPr>
+      </w:pPr>
+      <w:r>
+        <w:t>C</w:t>
+      </w:r>
+    </w:p>
+    <w:p>
+      <w:pPr>
+        <w:pStyle w:val="Heading3"/>
+      </w:pPr>
+      <w:r>
+        <w:t>Burn this into your brain</w:t>
+      </w:r>
+    </w:p>
+    <w:p>
+      <w:pPr>
+        <w:pStyle w:val="ListParagraph"/>
+        <w:numPr>
+          <w:ilvl w:val="0"/>
+          <w:numId w:val="3"/>
+        </w:numPr>
+      </w:pPr>
+      <w:r>
+        <w:t xml:space="preserve">If question ask </w:t>
+      </w:r>
+      <w:r>
+        <w:rPr>
+          <w:b/>
+        </w:rPr>
+        <w:t>LOAD</w:t>
+      </w:r>
+      <w:r>
+        <w:t xml:space="preserve"> means write </w:t>
+      </w:r>
+      <w:r>
+        <w:rPr>
+          <w:b/>
+        </w:rPr>
+        <w:t>FETCH + LOAD + END</w:t>
+      </w:r>
+      <w:r>
+        <w:rPr>
+          <w:b/>
+        </w:rPr>
+        <w:t xml:space="preserve"> </w:t>
+      </w:r>
+      <w:r>
+        <w:t>contents</w:t>
+      </w:r>
+      <w:r>
+        <w:t xml:space="preserve">. If </w:t>
+      </w:r>
+      <w:r>
+        <w:rPr>
+          <w:b/>
+        </w:rPr>
+        <w:t>FETCH</w:t>
+      </w:r>
+      <w:r>
+        <w:t xml:space="preserve"> then </w:t>
+      </w:r>
+      <w:r>
+        <w:rPr>
+          <w:b/>
+        </w:rPr>
+        <w:t xml:space="preserve">FETCH </w:t>
+      </w:r>
+      <w:r>
+        <w:t xml:space="preserve">+ </w:t>
+      </w:r>
+      <w:r>
+        <w:rPr>
+          <w:b/>
+        </w:rPr>
+        <w:t>END</w:t>
+      </w:r>
+      <w:r>
+        <w:t xml:space="preserve"> contents.</w:t>
+      </w:r>
+      <w:bookmarkStart w:id="0" w:name="_GoBack"/>
+      <w:bookmarkEnd w:id="0"/>
+    </w:p>
+    <w:tbl>
+      <w:tblPr>
+        <w:tblStyle w:val="TableGrid"/>
+        <w:tblW w:w="0" w:type="auto"/>
+        <w:tblLook w:val="04A0" w:firstRow="1" w:lastRow="0" w:firstColumn="1" w:lastColumn="0" w:noHBand="0" w:noVBand="1"/>
+      </w:tblPr>
+      <w:tblGrid>
+        <w:gridCol w:w="3005"/>
+        <w:gridCol w:w="3005"/>
+        <w:gridCol w:w="3006"/>
+      </w:tblGrid>
+      <w:tr>
+        <w:tc>
+          <w:tcPr>
+            <w:tcW w:w="9016" w:type="dxa"/>
+            <w:gridSpan w:val="3"/>
+          </w:tcPr>
+          <w:p>
+            <w:pPr>
+              <w:jc w:val="center"/>
+              <w:rPr>
+                <w:b/>
+              </w:rPr>
+            </w:pPr>
+            <w:r>
+              <w:rPr>
+                <w:b/>
+              </w:rPr>
+              <w:t>FETCH</w:t>
+            </w:r>
+          </w:p>
+        </w:tc>
+      </w:tr>
+      <w:tr>
+        <w:tc>
+          <w:tcPr>
+            <w:tcW w:w="9016" w:type="dxa"/>
+            <w:gridSpan w:val="3"/>
+          </w:tcPr>
+          <w:p>
+            <w:pPr>
+              <w:jc w:val="center"/>
+            </w:pPr>
+            <w:r>
+              <w:t>PC -&gt; MAR</w:t>
+            </w:r>
+          </w:p>
+        </w:tc>
+      </w:tr>
+      <w:tr>
+        <w:tc>
+          <w:tcPr>
+            <w:tcW w:w="9016" w:type="dxa"/>
+            <w:gridSpan w:val="3"/>
+          </w:tcPr>
+          <w:p>
+            <w:pPr>
+              <w:jc w:val="center"/>
+            </w:pPr>
+            <w:r>
+              <w:t>MDR -&gt; IR</w:t>
+            </w:r>
+          </w:p>
+        </w:tc>
+      </w:tr>
+      <w:tr>
+        <w:tc>
+          <w:tcPr>
+            <w:tcW w:w="3005" w:type="dxa"/>
+          </w:tcPr>
+          <w:p>
+            <w:pPr>
+              <w:jc w:val="center"/>
+              <w:rPr>
+                <w:b/>
+              </w:rPr>
+            </w:pPr>
+            <w:r>
+              <w:rPr>
+                <w:b/>
+              </w:rPr>
+              <w:t>LOAD</w:t>
+            </w:r>
+          </w:p>
+        </w:tc>
+        <w:tc>
+          <w:tcPr>
+            <w:tcW w:w="3005" w:type="dxa"/>
+          </w:tcPr>
+          <w:p>
+            <w:pPr>
+              <w:jc w:val="center"/>
+              <w:rPr>
+                <w:b/>
+              </w:rPr>
+            </w:pPr>
+            <w:r>
+              <w:rPr>
+                <w:b/>
+              </w:rPr>
+              <w:t>STORE</w:t>
+            </w:r>
+          </w:p>
+        </w:tc>
+        <w:tc>
+          <w:tcPr>
+            <w:tcW w:w="3006" w:type="dxa"/>
+          </w:tcPr>
+          <w:p>
+            <w:pPr>
+              <w:jc w:val="center"/>
+              <w:rPr>
+                <w:b/>
+              </w:rPr>
+            </w:pPr>
+            <w:r>
+              <w:rPr>
+                <w:b/>
+              </w:rPr>
+              <w:t>ADD/MUL/DIV/SUB</w:t>
+            </w:r>
+          </w:p>
+        </w:tc>
+      </w:tr>
+      <w:tr>
+        <w:tc>
+          <w:tcPr>
+            <w:tcW w:w="9016" w:type="dxa"/>
+            <w:gridSpan w:val="3"/>
+          </w:tcPr>
+          <w:p>
+            <w:pPr>
+              <w:jc w:val="center"/>
+            </w:pPr>
+            <w:r>
+              <w:t>IR[Address] -&gt; MAR</w:t>
+            </w:r>
+          </w:p>
+        </w:tc>
+      </w:tr>
+      <w:tr>
+        <w:tc>
+          <w:tcPr>
+            <w:tcW w:w="3005" w:type="dxa"/>
+          </w:tcPr>
+          <w:p>
+            <w:pPr>
+              <w:jc w:val="center"/>
+            </w:pPr>
+            <w:r>
+              <w:t>MDR -&gt; A</w:t>
+            </w:r>
+          </w:p>
+        </w:tc>
+        <w:tc>
+          <w:tcPr>
+            <w:tcW w:w="3005" w:type="dxa"/>
+          </w:tcPr>
+          <w:p>
+            <w:pPr>
+              <w:jc w:val="center"/>
+            </w:pPr>
+            <w:r>
+              <w:t>A -&gt; MDR</w:t>
+            </w:r>
+          </w:p>
+        </w:tc>
+        <w:tc>
+          <w:tcPr>
+            <w:tcW w:w="3006" w:type="dxa"/>
+          </w:tcPr>
+          <w:p>
+            <w:pPr>
+              <w:jc w:val="center"/>
+            </w:pPr>
+            <w:r>
+              <w:t>A +*/- MDR -&gt; A</w:t>
+            </w:r>
+          </w:p>
+        </w:tc>
+      </w:tr>
+      <w:tr>
+        <w:tc>
+          <w:tcPr>
+            <w:tcW w:w="9016" w:type="dxa"/>
+            <w:gridSpan w:val="3"/>
+          </w:tcPr>
+          <w:p>
+            <w:pPr>
+              <w:tabs>
+                <w:tab w:val="left" w:pos="4940"/>
+              </w:tabs>
+              <w:jc w:val="center"/>
+              <w:rPr>
+                <w:b/>
+              </w:rPr>
+            </w:pPr>
+            <w:r>
+              <w:rPr>
+                <w:b/>
+              </w:rPr>
+              <w:t>END</w:t>
+            </w:r>
+            <w:r>
+              <w:rPr>
+                <w:b/>
+              </w:rPr>
+              <w:t xml:space="preserve"> (Applies to all)</w:t>
+            </w:r>
+          </w:p>
+        </w:tc>
+      </w:tr>
+      <w:tr>
+        <w:tc>
+          <w:tcPr>
+            <w:tcW w:w="9016" w:type="dxa"/>
+            <w:gridSpan w:val="3"/>
+          </w:tcPr>
+          <w:p>
+            <w:pPr>
+              <w:jc w:val="center"/>
+            </w:pPr>
+            <w:r>
+              <w:t>PC + 1</w:t>
+            </w:r>
+          </w:p>
+        </w:tc>
+      </w:tr>
+    </w:tbl>
     <w:p/>
     <w:p>
+      <w:pPr>
+        <w:pStyle w:val="Heading1"/>
+      </w:pPr>
+      <w:r>
+        <w:t>Practical</w:t>
+      </w:r>
+    </w:p>
+    <w:p>
+      <w:pPr>
+        <w:pStyle w:val="Heading2"/>
+      </w:pPr>
       <w:r>
         <w:t>Perform conversion from decimal to hexa.</w:t>
       </w:r>
     </w:p>
-    <w:p/>
+    <w:p>
+      <w:pPr>
+        <w:pStyle w:val="Heading3"/>
+      </w:pPr>
+      <w:r>
+        <w:t>Practice</w:t>
+      </w:r>
+    </w:p>
     <w:p>
       <w:pPr>
         <w:rPr>
@@ -39,13 +630,24 @@
     </w:p>
     <w:p>
       <w:r>
+        <w:lastRenderedPageBreak/>
         <w:t>24 – 7</w:t>
       </w:r>
     </w:p>
-    <w:p/>
-    <w:p>
-      <w:r>
-        <w:t>2. Two’s Complement</w:t>
+    <w:p>
+      <w:pPr>
+        <w:pStyle w:val="Heading2"/>
+      </w:pPr>
+      <w:r>
+        <w:t>Two’s Complement</w:t>
+      </w:r>
+    </w:p>
+    <w:p>
+      <w:pPr>
+        <w:pStyle w:val="Heading3"/>
+      </w:pPr>
+      <w:r>
+        <w:t>Practice</w:t>
       </w:r>
     </w:p>
     <w:p>
@@ -142,6 +744,14 @@
       </w:r>
     </w:p>
     <w:p>
+      <w:pPr>
+        <w:pStyle w:val="Heading2"/>
+      </w:pPr>
+      <w:r>
+        <w:t>Excess-N Floating Point</w:t>
+      </w:r>
+    </w:p>
+    <w:p>
       <w:r>
         <w:t>Excess-55 floating point, 1 for negative, 9 for positive.</w:t>
       </w:r>
@@ -174,77 +784,68 @@
     </w:p>
     <w:p>
       <w:r>
+        <w:t>0.34577 * 0.57890 = 0.20017 (can round up cause 5 digits ennough)</w:t>
+      </w:r>
+    </w:p>
+    <w:p>
+      <w:r>
+        <w:t>Positive * negative = negative</w:t>
+      </w:r>
+    </w:p>
+    <w:p>
+      <w:r>
+        <w:t>15220017</w:t>
+      </w:r>
+    </w:p>
+    <w:p/>
+    <w:p>
+      <w:r>
+        <w:t>Sign and magnitude</w:t>
+      </w:r>
+    </w:p>
+    <w:p>
+      <w:r>
+        <w:t>-0.20017 * 10^-3</w:t>
+      </w:r>
+    </w:p>
+    <w:p/>
+    <w:p>
+      <w:pPr>
+        <w:pStyle w:val="Heading2"/>
+      </w:pPr>
+      <w:r>
         <w:lastRenderedPageBreak/>
-        <w:t>0.34577 * 0.57890 = 0.20017 (can round up cause 5 digits ennough)</w:t>
-      </w:r>
-    </w:p>
-    <w:p>
-      <w:r>
-        <w:t>Positive * negative = negative</w:t>
-      </w:r>
-    </w:p>
-    <w:p>
-      <w:r>
-        <w:t>15220017</w:t>
+        <w:t>How to change decimal to binary</w:t>
       </w:r>
     </w:p>
     <w:p/>
     <w:p>
-      <w:r>
-        <w:t>Sign and magnitude</w:t>
-      </w:r>
-    </w:p>
-    <w:p>
-      <w:r>
-        <w:t>-0.20017 * 10^-3</w:t>
+      <w:pPr>
+        <w:pStyle w:val="Heading2"/>
+      </w:pPr>
+      <w:r>
+        <w:t>IEEE 752</w:t>
       </w:r>
     </w:p>
     <w:p/>
     <w:p>
       <w:pPr>
-        <w:rPr>
-          <w:b/>
-        </w:rPr>
-      </w:pPr>
-      <w:r>
-        <w:rPr>
-          <w:b/>
-        </w:rPr>
-        <w:t>How to change decimal to binary</w:t>
-      </w:r>
-    </w:p>
-    <w:p>
-      <w:pPr>
-        <w:rPr>
-          <w:b/>
-        </w:rPr>
-      </w:pPr>
-      <w:r>
-        <w:rPr>
-          <w:b/>
-        </w:rPr>
-        <w:t>IEEE 752</w:t>
-      </w:r>
-    </w:p>
-    <w:p>
-      <w:pPr>
-        <w:rPr>
-          <w:b/>
-        </w:rPr>
-      </w:pPr>
-      <w:r>
-        <w:rPr>
-          <w:b/>
-        </w:rPr>
+        <w:pStyle w:val="Heading2"/>
+      </w:pPr>
+      <w:r>
         <w:t>LMC (Little man computer)</w:t>
       </w:r>
     </w:p>
     <w:p>
       <w:pPr>
-        <w:rPr>
-          <w:b/>
-        </w:rPr>
-      </w:pPr>
+        <w:pStyle w:val="Heading3"/>
+      </w:pPr>
+      <w:r>
+        <w:t>Trace instruction</w:t>
+      </w:r>
+      <w:r>
+        <w:t xml:space="preserve"> (Practice)</w:t>
+      </w:r>
     </w:p>
     <w:p>
       <w:r>
@@ -385,8 +986,6 @@
             <w:r>
               <w:t>MAR: 70</w:t>
             </w:r>
-            <w:bookmarkStart w:id="0" w:name="_GoBack"/>
-            <w:bookmarkEnd w:id="0"/>
           </w:p>
         </w:tc>
       </w:tr>
@@ -594,64 +1193,19 @@
     </w:p>
     <w:p/>
     <w:p>
-      <w:r>
-        <w:lastRenderedPageBreak/>
+      <w:pPr>
+        <w:pStyle w:val="Heading2"/>
+      </w:pPr>
+      <w:r>
         <w:t>Debug:</w:t>
       </w:r>
     </w:p>
     <w:p>
-      <w:r>
-        <w:t>All commands</w:t>
-      </w:r>
-    </w:p>
-    <w:p>
-      <w:r>
-        <w:t>A</w:t>
-      </w:r>
-    </w:p>
-    <w:p>
-      <w:r>
-        <w:t>U</w:t>
-      </w:r>
-    </w:p>
-    <w:p>
-      <w:r>
-        <w:t>R</w:t>
-      </w:r>
-    </w:p>
-    <w:p>
-      <w:r>
-        <w:t>D</w:t>
-      </w:r>
-    </w:p>
-    <w:p>
-      <w:r>
-        <w:t>E</w:t>
-      </w:r>
-    </w:p>
-    <w:p>
-      <w:r>
-        <w:t>T</w:t>
-      </w:r>
-    </w:p>
-    <w:p>
-      <w:r>
-        <w:t>P</w:t>
-      </w:r>
-    </w:p>
-    <w:p>
-      <w:r>
-        <w:t>Q</w:t>
-      </w:r>
-    </w:p>
-    <w:p>
-      <w:r>
-        <w:t>H</w:t>
-      </w:r>
-    </w:p>
-    <w:p>
-      <w:r>
-        <w:t>C</w:t>
+      <w:pPr>
+        <w:pStyle w:val="Heading3"/>
+      </w:pPr>
+      <w:r>
+        <w:t>Practice</w:t>
       </w:r>
     </w:p>
     <w:p>
@@ -684,6 +1238,7 @@
     </w:p>
     <w:p>
       <w:r>
+        <w:lastRenderedPageBreak/>
         <w:t>b. Display content of memory at CS starting from offset 0100H</w:t>
       </w:r>
     </w:p>
@@ -710,26 +1265,6 @@
           <w:b/>
         </w:rPr>
         <w:t>0100</w:t>
-      </w:r>
-    </w:p>
-    <w:p>
-      <w:pPr>
-        <w:rPr>
-          <w:b/>
-        </w:rPr>
-      </w:pPr>
-    </w:p>
-    <w:p>
-      <w:pPr>
-        <w:rPr>
-          <w:b/>
-        </w:rPr>
-      </w:pPr>
-      <w:r>
-        <w:rPr>
-          <w:b/>
-        </w:rPr>
-        <w:t>Mid-term test</w:t>
       </w:r>
     </w:p>
     <w:p>
@@ -877,6 +1412,207 @@
     </w:lvl>
   </w:abstractNum>
   <w:abstractNum w:abstractNumId="1" w15:restartNumberingAfterBreak="0">
+    <w:nsid w:val="131C4CFF"/>
+    <w:multiLevelType w:val="hybridMultilevel"/>
+    <w:tmpl w:val="2A0C9114"/>
+    <w:lvl w:ilvl="0" w:tplc="4409000F">
+      <w:start w:val="1"/>
+      <w:numFmt w:val="decimal"/>
+      <w:lvlText w:val="%1."/>
+      <w:lvlJc w:val="left"/>
+      <w:pPr>
+        <w:ind w:left="720" w:hanging="360"/>
+      </w:pPr>
+      <w:rPr>
+        <w:rFonts w:hint="default"/>
+      </w:rPr>
+    </w:lvl>
+    <w:lvl w:ilvl="1" w:tplc="44090019" w:tentative="1">
+      <w:start w:val="1"/>
+      <w:numFmt w:val="lowerLetter"/>
+      <w:lvlText w:val="%2."/>
+      <w:lvlJc w:val="left"/>
+      <w:pPr>
+        <w:ind w:left="1440" w:hanging="360"/>
+      </w:pPr>
+    </w:lvl>
+    <w:lvl w:ilvl="2" w:tplc="4409001B" w:tentative="1">
+      <w:start w:val="1"/>
+      <w:numFmt w:val="lowerRoman"/>
+      <w:lvlText w:val="%3."/>
+      <w:lvlJc w:val="right"/>
+      <w:pPr>
+        <w:ind w:left="2160" w:hanging="180"/>
+      </w:pPr>
+    </w:lvl>
+    <w:lvl w:ilvl="3" w:tplc="4409000F" w:tentative="1">
+      <w:start w:val="1"/>
+      <w:numFmt w:val="decimal"/>
+      <w:lvlText w:val="%4."/>
+      <w:lvlJc w:val="left"/>
+      <w:pPr>
+        <w:ind w:left="2880" w:hanging="360"/>
+      </w:pPr>
+    </w:lvl>
+    <w:lvl w:ilvl="4" w:tplc="44090019" w:tentative="1">
+      <w:start w:val="1"/>
+      <w:numFmt w:val="lowerLetter"/>
+      <w:lvlText w:val="%5."/>
+      <w:lvlJc w:val="left"/>
+      <w:pPr>
+        <w:ind w:left="3600" w:hanging="360"/>
+      </w:pPr>
+    </w:lvl>
+    <w:lvl w:ilvl="5" w:tplc="4409001B" w:tentative="1">
+      <w:start w:val="1"/>
+      <w:numFmt w:val="lowerRoman"/>
+      <w:lvlText w:val="%6."/>
+      <w:lvlJc w:val="right"/>
+      <w:pPr>
+        <w:ind w:left="4320" w:hanging="180"/>
+      </w:pPr>
+    </w:lvl>
+    <w:lvl w:ilvl="6" w:tplc="4409000F" w:tentative="1">
+      <w:start w:val="1"/>
+      <w:numFmt w:val="decimal"/>
+      <w:lvlText w:val="%7."/>
+      <w:lvlJc w:val="left"/>
+      <w:pPr>
+        <w:ind w:left="5040" w:hanging="360"/>
+      </w:pPr>
+    </w:lvl>
+    <w:lvl w:ilvl="7" w:tplc="44090019" w:tentative="1">
+      <w:start w:val="1"/>
+      <w:numFmt w:val="lowerLetter"/>
+      <w:lvlText w:val="%8."/>
+      <w:lvlJc w:val="left"/>
+      <w:pPr>
+        <w:ind w:left="5760" w:hanging="360"/>
+      </w:pPr>
+    </w:lvl>
+    <w:lvl w:ilvl="8" w:tplc="4409001B" w:tentative="1">
+      <w:start w:val="1"/>
+      <w:numFmt w:val="lowerRoman"/>
+      <w:lvlText w:val="%9."/>
+      <w:lvlJc w:val="right"/>
+      <w:pPr>
+        <w:ind w:left="6480" w:hanging="180"/>
+      </w:pPr>
+    </w:lvl>
+  </w:abstractNum>
+  <w:abstractNum w:abstractNumId="2" w15:restartNumberingAfterBreak="0">
+    <w:nsid w:val="37DC33D5"/>
+    <w:multiLevelType w:val="hybridMultilevel"/>
+    <w:tmpl w:val="3CE0C83E"/>
+    <w:lvl w:ilvl="0" w:tplc="D3DC5DA0">
+      <w:numFmt w:val="bullet"/>
+      <w:lvlText w:val="-"/>
+      <w:lvlJc w:val="left"/>
+      <w:pPr>
+        <w:ind w:left="720" w:hanging="360"/>
+      </w:pPr>
+      <w:rPr>
+        <w:rFonts w:ascii="Calibri" w:eastAsiaTheme="minorEastAsia" w:hAnsi="Calibri" w:cs="Calibri" w:hint="default"/>
+      </w:rPr>
+    </w:lvl>
+    <w:lvl w:ilvl="1" w:tplc="44090003">
+      <w:start w:val="1"/>
+      <w:numFmt w:val="bullet"/>
+      <w:lvlText w:val="o"/>
+      <w:lvlJc w:val="left"/>
+      <w:pPr>
+        <w:ind w:left="1440" w:hanging="360"/>
+      </w:pPr>
+      <w:rPr>
+        <w:rFonts w:ascii="Courier New" w:hAnsi="Courier New" w:cs="Courier New" w:hint="default"/>
+      </w:rPr>
+    </w:lvl>
+    <w:lvl w:ilvl="2" w:tplc="44090005" w:tentative="1">
+      <w:start w:val="1"/>
+      <w:numFmt w:val="bullet"/>
+      <w:lvlText w:val=""/>
+      <w:lvlJc w:val="left"/>
+      <w:pPr>
+        <w:ind w:left="2160" w:hanging="360"/>
+      </w:pPr>
+      <w:rPr>
+        <w:rFonts w:ascii="Wingdings" w:hAnsi="Wingdings" w:hint="default"/>
+      </w:rPr>
+    </w:lvl>
+    <w:lvl w:ilvl="3" w:tplc="44090001" w:tentative="1">
+      <w:start w:val="1"/>
+      <w:numFmt w:val="bullet"/>
+      <w:lvlText w:val=""/>
+      <w:lvlJc w:val="left"/>
+      <w:pPr>
+        <w:ind w:left="2880" w:hanging="360"/>
+      </w:pPr>
+      <w:rPr>
+        <w:rFonts w:ascii="Symbol" w:hAnsi="Symbol" w:hint="default"/>
+      </w:rPr>
+    </w:lvl>
+    <w:lvl w:ilvl="4" w:tplc="44090003" w:tentative="1">
+      <w:start w:val="1"/>
+      <w:numFmt w:val="bullet"/>
+      <w:lvlText w:val="o"/>
+      <w:lvlJc w:val="left"/>
+      <w:pPr>
+        <w:ind w:left="3600" w:hanging="360"/>
+      </w:pPr>
+      <w:rPr>
+        <w:rFonts w:ascii="Courier New" w:hAnsi="Courier New" w:cs="Courier New" w:hint="default"/>
+      </w:rPr>
+    </w:lvl>
+    <w:lvl w:ilvl="5" w:tplc="44090005" w:tentative="1">
+      <w:start w:val="1"/>
+      <w:numFmt w:val="bullet"/>
+      <w:lvlText w:val=""/>
+      <w:lvlJc w:val="left"/>
+      <w:pPr>
+        <w:ind w:left="4320" w:hanging="360"/>
+      </w:pPr>
+      <w:rPr>
+        <w:rFonts w:ascii="Wingdings" w:hAnsi="Wingdings" w:hint="default"/>
+      </w:rPr>
+    </w:lvl>
+    <w:lvl w:ilvl="6" w:tplc="44090001" w:tentative="1">
+      <w:start w:val="1"/>
+      <w:numFmt w:val="bullet"/>
+      <w:lvlText w:val=""/>
+      <w:lvlJc w:val="left"/>
+      <w:pPr>
+        <w:ind w:left="5040" w:hanging="360"/>
+      </w:pPr>
+      <w:rPr>
+        <w:rFonts w:ascii="Symbol" w:hAnsi="Symbol" w:hint="default"/>
+      </w:rPr>
+    </w:lvl>
+    <w:lvl w:ilvl="7" w:tplc="44090003" w:tentative="1">
+      <w:start w:val="1"/>
+      <w:numFmt w:val="bullet"/>
+      <w:lvlText w:val="o"/>
+      <w:lvlJc w:val="left"/>
+      <w:pPr>
+        <w:ind w:left="5760" w:hanging="360"/>
+      </w:pPr>
+      <w:rPr>
+        <w:rFonts w:ascii="Courier New" w:hAnsi="Courier New" w:cs="Courier New" w:hint="default"/>
+      </w:rPr>
+    </w:lvl>
+    <w:lvl w:ilvl="8" w:tplc="44090005" w:tentative="1">
+      <w:start w:val="1"/>
+      <w:numFmt w:val="bullet"/>
+      <w:lvlText w:val=""/>
+      <w:lvlJc w:val="left"/>
+      <w:pPr>
+        <w:ind w:left="6480" w:hanging="360"/>
+      </w:pPr>
+      <w:rPr>
+        <w:rFonts w:ascii="Wingdings" w:hAnsi="Wingdings" w:hint="default"/>
+      </w:rPr>
+    </w:lvl>
+  </w:abstractNum>
+  <w:abstractNum w:abstractNumId="3" w15:restartNumberingAfterBreak="0">
     <w:nsid w:val="46667686"/>
     <w:multiLevelType w:val="hybridMultilevel"/>
     <w:tmpl w:val="8632BA66"/>
@@ -993,6 +1729,12 @@
     <w:abstractNumId w:val="0"/>
   </w:num>
   <w:num w:numId="2">
+    <w:abstractNumId w:val="3"/>
+  </w:num>
+  <w:num w:numId="3">
+    <w:abstractNumId w:val="2"/>
+  </w:num>
+  <w:num w:numId="4">
     <w:abstractNumId w:val="1"/>
   </w:num>
 </w:numbering>
@@ -1396,6 +2138,113 @@
     <w:name w:val="Normal"/>
     <w:qFormat/>
   </w:style>
+  <w:style w:type="paragraph" w:styleId="Heading1">
+    <w:name w:val="heading 1"/>
+    <w:basedOn w:val="Normal"/>
+    <w:next w:val="Normal"/>
+    <w:link w:val="Heading1Char"/>
+    <w:uiPriority w:val="9"/>
+    <w:qFormat/>
+    <w:rsid w:val="00B3351B"/>
+    <w:pPr>
+      <w:keepNext/>
+      <w:keepLines/>
+      <w:spacing w:before="240" w:after="0"/>
+      <w:outlineLvl w:val="0"/>
+    </w:pPr>
+    <w:rPr>
+      <w:rFonts w:asciiTheme="majorHAnsi" w:eastAsiaTheme="majorEastAsia" w:hAnsiTheme="majorHAnsi" w:cstheme="majorBidi"/>
+      <w:color w:val="2F5496" w:themeColor="accent1" w:themeShade="BF"/>
+      <w:sz w:val="32"/>
+      <w:szCs w:val="32"/>
+    </w:rPr>
+  </w:style>
+  <w:style w:type="paragraph" w:styleId="Heading2">
+    <w:name w:val="heading 2"/>
+    <w:basedOn w:val="Normal"/>
+    <w:next w:val="Normal"/>
+    <w:link w:val="Heading2Char"/>
+    <w:uiPriority w:val="9"/>
+    <w:unhideWhenUsed/>
+    <w:qFormat/>
+    <w:rsid w:val="00B3351B"/>
+    <w:pPr>
+      <w:keepNext/>
+      <w:keepLines/>
+      <w:spacing w:before="40" w:after="0"/>
+      <w:outlineLvl w:val="1"/>
+    </w:pPr>
+    <w:rPr>
+      <w:rFonts w:asciiTheme="majorHAnsi" w:eastAsiaTheme="majorEastAsia" w:hAnsiTheme="majorHAnsi" w:cstheme="majorBidi"/>
+      <w:color w:val="2F5496" w:themeColor="accent1" w:themeShade="BF"/>
+      <w:sz w:val="26"/>
+      <w:szCs w:val="26"/>
+    </w:rPr>
+  </w:style>
+  <w:style w:type="paragraph" w:styleId="Heading3">
+    <w:name w:val="heading 3"/>
+    <w:basedOn w:val="Normal"/>
+    <w:next w:val="Normal"/>
+    <w:link w:val="Heading3Char"/>
+    <w:uiPriority w:val="9"/>
+    <w:unhideWhenUsed/>
+    <w:qFormat/>
+    <w:rsid w:val="003F4A6A"/>
+    <w:pPr>
+      <w:keepNext/>
+      <w:keepLines/>
+      <w:spacing w:before="40" w:after="0"/>
+      <w:outlineLvl w:val="2"/>
+    </w:pPr>
+    <w:rPr>
+      <w:rFonts w:asciiTheme="majorHAnsi" w:eastAsiaTheme="majorEastAsia" w:hAnsiTheme="majorHAnsi" w:cstheme="majorBidi"/>
+      <w:color w:val="1F3763" w:themeColor="accent1" w:themeShade="7F"/>
+      <w:sz w:val="24"/>
+      <w:szCs w:val="24"/>
+    </w:rPr>
+  </w:style>
+  <w:style w:type="paragraph" w:styleId="Heading4">
+    <w:name w:val="heading 4"/>
+    <w:basedOn w:val="Normal"/>
+    <w:next w:val="Normal"/>
+    <w:link w:val="Heading4Char"/>
+    <w:uiPriority w:val="9"/>
+    <w:unhideWhenUsed/>
+    <w:qFormat/>
+    <w:rsid w:val="003F4A6A"/>
+    <w:pPr>
+      <w:keepNext/>
+      <w:keepLines/>
+      <w:spacing w:before="40" w:after="0"/>
+      <w:outlineLvl w:val="3"/>
+    </w:pPr>
+    <w:rPr>
+      <w:rFonts w:asciiTheme="majorHAnsi" w:eastAsiaTheme="majorEastAsia" w:hAnsiTheme="majorHAnsi" w:cstheme="majorBidi"/>
+      <w:i/>
+      <w:iCs/>
+      <w:color w:val="2F5496" w:themeColor="accent1" w:themeShade="BF"/>
+    </w:rPr>
+  </w:style>
+  <w:style w:type="paragraph" w:styleId="Heading5">
+    <w:name w:val="heading 5"/>
+    <w:basedOn w:val="Normal"/>
+    <w:next w:val="Normal"/>
+    <w:link w:val="Heading5Char"/>
+    <w:uiPriority w:val="9"/>
+    <w:unhideWhenUsed/>
+    <w:qFormat/>
+    <w:rsid w:val="003F4A6A"/>
+    <w:pPr>
+      <w:keepNext/>
+      <w:keepLines/>
+      <w:spacing w:before="40" w:after="0"/>
+      <w:outlineLvl w:val="4"/>
+    </w:pPr>
+    <w:rPr>
+      <w:rFonts w:asciiTheme="majorHAnsi" w:eastAsiaTheme="majorEastAsia" w:hAnsiTheme="majorHAnsi" w:cstheme="majorBidi"/>
+      <w:color w:val="2F5496" w:themeColor="accent1" w:themeShade="BF"/>
+    </w:rPr>
+  </w:style>
   <w:style w:type="character" w:default="1" w:styleId="DefaultParagraphFont">
     <w:name w:val="Default Paragraph Font"/>
     <w:uiPriority w:val="1"/>
@@ -1452,6 +2301,103 @@
         <w:insideV w:val="single" w:sz="4" w:space="0" w:color="auto"/>
       </w:tblBorders>
     </w:tblPr>
+  </w:style>
+  <w:style w:type="character" w:customStyle="1" w:styleId="Heading2Char">
+    <w:name w:val="Heading 2 Char"/>
+    <w:basedOn w:val="DefaultParagraphFont"/>
+    <w:link w:val="Heading2"/>
+    <w:uiPriority w:val="9"/>
+    <w:rsid w:val="00B3351B"/>
+    <w:rPr>
+      <w:rFonts w:asciiTheme="majorHAnsi" w:eastAsiaTheme="majorEastAsia" w:hAnsiTheme="majorHAnsi" w:cstheme="majorBidi"/>
+      <w:color w:val="2F5496" w:themeColor="accent1" w:themeShade="BF"/>
+      <w:sz w:val="26"/>
+      <w:szCs w:val="26"/>
+    </w:rPr>
+  </w:style>
+  <w:style w:type="character" w:customStyle="1" w:styleId="Heading1Char">
+    <w:name w:val="Heading 1 Char"/>
+    <w:basedOn w:val="DefaultParagraphFont"/>
+    <w:link w:val="Heading1"/>
+    <w:uiPriority w:val="9"/>
+    <w:rsid w:val="00B3351B"/>
+    <w:rPr>
+      <w:rFonts w:asciiTheme="majorHAnsi" w:eastAsiaTheme="majorEastAsia" w:hAnsiTheme="majorHAnsi" w:cstheme="majorBidi"/>
+      <w:color w:val="2F5496" w:themeColor="accent1" w:themeShade="BF"/>
+      <w:sz w:val="32"/>
+      <w:szCs w:val="32"/>
+    </w:rPr>
+  </w:style>
+  <w:style w:type="character" w:customStyle="1" w:styleId="Heading3Char">
+    <w:name w:val="Heading 3 Char"/>
+    <w:basedOn w:val="DefaultParagraphFont"/>
+    <w:link w:val="Heading3"/>
+    <w:uiPriority w:val="9"/>
+    <w:rsid w:val="003F4A6A"/>
+    <w:rPr>
+      <w:rFonts w:asciiTheme="majorHAnsi" w:eastAsiaTheme="majorEastAsia" w:hAnsiTheme="majorHAnsi" w:cstheme="majorBidi"/>
+      <w:color w:val="1F3763" w:themeColor="accent1" w:themeShade="7F"/>
+      <w:sz w:val="24"/>
+      <w:szCs w:val="24"/>
+    </w:rPr>
+  </w:style>
+  <w:style w:type="character" w:customStyle="1" w:styleId="Heading4Char">
+    <w:name w:val="Heading 4 Char"/>
+    <w:basedOn w:val="DefaultParagraphFont"/>
+    <w:link w:val="Heading4"/>
+    <w:uiPriority w:val="9"/>
+    <w:rsid w:val="003F4A6A"/>
+    <w:rPr>
+      <w:rFonts w:asciiTheme="majorHAnsi" w:eastAsiaTheme="majorEastAsia" w:hAnsiTheme="majorHAnsi" w:cstheme="majorBidi"/>
+      <w:i/>
+      <w:iCs/>
+      <w:color w:val="2F5496" w:themeColor="accent1" w:themeShade="BF"/>
+    </w:rPr>
+  </w:style>
+  <w:style w:type="character" w:customStyle="1" w:styleId="Heading5Char">
+    <w:name w:val="Heading 5 Char"/>
+    <w:basedOn w:val="DefaultParagraphFont"/>
+    <w:link w:val="Heading5"/>
+    <w:uiPriority w:val="9"/>
+    <w:rsid w:val="003F4A6A"/>
+    <w:rPr>
+      <w:rFonts w:asciiTheme="majorHAnsi" w:eastAsiaTheme="majorEastAsia" w:hAnsiTheme="majorHAnsi" w:cstheme="majorBidi"/>
+      <w:color w:val="2F5496" w:themeColor="accent1" w:themeShade="BF"/>
+    </w:rPr>
+  </w:style>
+  <w:style w:type="paragraph" w:styleId="Title">
+    <w:name w:val="Title"/>
+    <w:basedOn w:val="Normal"/>
+    <w:next w:val="Normal"/>
+    <w:link w:val="TitleChar"/>
+    <w:uiPriority w:val="10"/>
+    <w:qFormat/>
+    <w:rsid w:val="003F4A6A"/>
+    <w:pPr>
+      <w:spacing w:after="0" w:line="240" w:lineRule="auto"/>
+      <w:contextualSpacing/>
+    </w:pPr>
+    <w:rPr>
+      <w:rFonts w:asciiTheme="majorHAnsi" w:eastAsiaTheme="majorEastAsia" w:hAnsiTheme="majorHAnsi" w:cstheme="majorBidi"/>
+      <w:spacing w:val="-10"/>
+      <w:kern w:val="28"/>
+      <w:sz w:val="56"/>
+      <w:szCs w:val="56"/>
+    </w:rPr>
+  </w:style>
+  <w:style w:type="character" w:customStyle="1" w:styleId="TitleChar">
+    <w:name w:val="Title Char"/>
+    <w:basedOn w:val="DefaultParagraphFont"/>
+    <w:link w:val="Title"/>
+    <w:uiPriority w:val="10"/>
+    <w:rsid w:val="003F4A6A"/>
+    <w:rPr>
+      <w:rFonts w:asciiTheme="majorHAnsi" w:eastAsiaTheme="majorEastAsia" w:hAnsiTheme="majorHAnsi" w:cstheme="majorBidi"/>
+      <w:spacing w:val="-10"/>
+      <w:kern w:val="28"/>
+      <w:sz w:val="56"/>
+      <w:szCs w:val="56"/>
+    </w:rPr>
   </w:style>
 </w:styles>
 </file>

</xml_diff>